<commit_message>
adding notes to master aws
</commit_message>
<xml_diff>
--- a/Mastering AWS/By saikiranpinapathruni/mastering-aws-main/Day12/AWS Network Load Balancer (NLB).docx
+++ b/Mastering AWS/By saikiranpinapathruni/mastering-aws-main/Day12/AWS Network Load Balancer (NLB).docx
@@ -46,7 +46,29 @@
           </w14:props3d>
           <w14:ligatures w14:val="none"/>
         </w:rPr>
-        <w:t>AWS Network Load Balancer (NLB) - Ultra Detailed Step-by-Step Guide</w:t>
+        <w:t xml:space="preserve"> </w:t>
+      </w:r>
+      <w:r>
+        <w:rPr>
+          <w:rFonts w:ascii="Segoe UI" w:eastAsia="Times New Roman" w:hAnsi="Segoe UI" w:cs="Segoe UI"/>
+          <w:b/>
+          <w:bCs/>
+          <w:color w:val="0F9ED5" w:themeColor="accent4"/>
+          <w:kern w:val="36"/>
+          <w:sz w:val="41"/>
+          <w:szCs w:val="41"/>
+          <w:lang w:eastAsia="en-IN"/>
+          <w14:textOutline w14:w="0" w14:cap="flat" w14:cmpd="sng" w14:algn="ctr">
+            <w14:noFill/>
+            <w14:prstDash w14:val="solid"/>
+            <w14:round/>
+          </w14:textOutline>
+          <w14:props3d w14:extrusionH="57150" w14:contourW="0" w14:prstMaterial="softEdge">
+            <w14:bevelT w14:w="25400" w14:h="38100" w14:prst="circle"/>
+          </w14:props3d>
+          <w14:ligatures w14:val="none"/>
+        </w:rPr>
+        <w:t>AWS Network Load Balancer (NLB) -Detailed Step-by-Step Guide</w:t>
       </w:r>
     </w:p>
     <w:p>
@@ -1267,7 +1289,6 @@
         </w:rPr>
         <w:t> </w:t>
       </w:r>
-      <w:proofErr w:type="spellStart"/>
       <w:r>
         <w:rPr>
           <w:rFonts w:ascii="Roboto Mono" w:eastAsia="Times New Roman" w:hAnsi="Roboto Mono" w:cs="Courier New"/>
@@ -1281,7 +1302,6 @@
         </w:rPr>
         <w:t>nlb-vpc</w:t>
       </w:r>
-      <w:proofErr w:type="spellEnd"/>
     </w:p>
     <w:p>
       <w:pPr>
@@ -2588,7 +2608,6 @@
         </w:rPr>
         <w:t>Create a security group (</w:t>
       </w:r>
-      <w:proofErr w:type="spellStart"/>
       <w:r>
         <w:rPr>
           <w:rFonts w:ascii="Roboto Mono" w:eastAsia="Times New Roman" w:hAnsi="Roboto Mono" w:cs="Courier New"/>
@@ -2600,21 +2619,7 @@
           <w:lang w:eastAsia="en-IN"/>
           <w14:ligatures w14:val="none"/>
         </w:rPr>
-        <w:t>nlb</w:t>
-      </w:r>
-      <w:proofErr w:type="spellEnd"/>
-      <w:r>
-        <w:rPr>
-          <w:rFonts w:ascii="Roboto Mono" w:eastAsia="Times New Roman" w:hAnsi="Roboto Mono" w:cs="Courier New"/>
-          <w:color w:val="404040"/>
-          <w:kern w:val="0"/>
-          <w:sz w:val="21"/>
-          <w:szCs w:val="21"/>
-          <w:shd w:val="clear" w:color="auto" w:fill="ECECEC"/>
-          <w:lang w:eastAsia="en-IN"/>
-          <w14:ligatures w14:val="none"/>
-        </w:rPr>
-        <w:t>-sg</w:t>
+        <w:t>nlb-sg</w:t>
       </w:r>
       <w:r>
         <w:rPr>
@@ -3709,7 +3714,6 @@
                 <w14:ligatures w14:val="none"/>
               </w:rPr>
             </w:pPr>
-            <w:proofErr w:type="spellStart"/>
             <w:r>
               <w:rPr>
                 <w:rFonts w:ascii="Roboto Mono" w:eastAsia="Times New Roman" w:hAnsi="Roboto Mono" w:cs="Courier New"/>
@@ -3720,20 +3724,7 @@
                 <w:lang w:eastAsia="en-IN"/>
                 <w14:ligatures w14:val="none"/>
               </w:rPr>
-              <w:t>nlb</w:t>
-            </w:r>
-            <w:proofErr w:type="spellEnd"/>
-            <w:r>
-              <w:rPr>
-                <w:rFonts w:ascii="Roboto Mono" w:eastAsia="Times New Roman" w:hAnsi="Roboto Mono" w:cs="Courier New"/>
-                <w:kern w:val="0"/>
-                <w:sz w:val="20"/>
-                <w:szCs w:val="20"/>
-                <w:shd w:val="clear" w:color="auto" w:fill="ECECEC"/>
-                <w:lang w:eastAsia="en-IN"/>
-                <w14:ligatures w14:val="none"/>
-              </w:rPr>
-              <w:t>-sg</w:t>
+              <w:t>nlb-sg</w:t>
             </w:r>
           </w:p>
         </w:tc>
@@ -4106,7 +4097,6 @@
         </w:rPr>
         <w:t> </w:t>
       </w:r>
-      <w:proofErr w:type="spellStart"/>
       <w:r>
         <w:rPr>
           <w:rFonts w:ascii="Roboto Mono" w:eastAsia="Times New Roman" w:hAnsi="Roboto Mono" w:cs="Courier New"/>
@@ -4118,21 +4108,7 @@
           <w:lang w:eastAsia="en-IN"/>
           <w14:ligatures w14:val="none"/>
         </w:rPr>
-        <w:t>nlb</w:t>
-      </w:r>
-      <w:proofErr w:type="spellEnd"/>
-      <w:r>
-        <w:rPr>
-          <w:rFonts w:ascii="Roboto Mono" w:eastAsia="Times New Roman" w:hAnsi="Roboto Mono" w:cs="Courier New"/>
-          <w:color w:val="404040"/>
-          <w:kern w:val="0"/>
-          <w:sz w:val="21"/>
-          <w:szCs w:val="21"/>
-          <w:shd w:val="clear" w:color="auto" w:fill="ECECEC"/>
-          <w:lang w:eastAsia="en-IN"/>
-          <w14:ligatures w14:val="none"/>
-        </w:rPr>
-        <w:t>-sg</w:t>
+        <w:t>nlb-sg</w:t>
       </w:r>
     </w:p>
     <w:p>
@@ -4441,7 +4417,6 @@
           <w14:ligatures w14:val="none"/>
         </w:rPr>
       </w:pPr>
-      <w:proofErr w:type="spellStart"/>
       <w:r>
         <w:rPr>
           <w:rFonts w:ascii="Roboto Mono" w:eastAsia="Times New Roman" w:hAnsi="Roboto Mono" w:cs="Courier New"/>
@@ -4452,20 +4427,7 @@
           <w:lang w:eastAsia="en-IN"/>
           <w14:ligatures w14:val="none"/>
         </w:rPr>
-        <w:t>systemctl</w:t>
-      </w:r>
-      <w:proofErr w:type="spellEnd"/>
-      <w:r>
-        <w:rPr>
-          <w:rFonts w:ascii="Roboto Mono" w:eastAsia="Times New Roman" w:hAnsi="Roboto Mono" w:cs="Courier New"/>
-          <w:color w:val="494949"/>
-          <w:kern w:val="0"/>
-          <w:sz w:val="20"/>
-          <w:szCs w:val="20"/>
-          <w:lang w:eastAsia="en-IN"/>
-          <w14:ligatures w14:val="none"/>
-        </w:rPr>
-        <w:t xml:space="preserve"> start nginx</w:t>
+        <w:t>systemctl start nginx</w:t>
       </w:r>
     </w:p>
     <w:p>
@@ -4646,33 +4608,7 @@
           <w:lang w:eastAsia="en-IN"/>
           <w14:ligatures w14:val="none"/>
         </w:rPr>
-        <w:t xml:space="preserve"> /</w:t>
-      </w:r>
-      <w:proofErr w:type="spellStart"/>
-      <w:r>
-        <w:rPr>
-          <w:rFonts w:ascii="Roboto Mono" w:eastAsia="Times New Roman" w:hAnsi="Roboto Mono" w:cs="Courier New"/>
-          <w:color w:val="494949"/>
-          <w:kern w:val="0"/>
-          <w:sz w:val="20"/>
-          <w:szCs w:val="20"/>
-          <w:lang w:eastAsia="en-IN"/>
-          <w14:ligatures w14:val="none"/>
-        </w:rPr>
-        <w:t>usr</w:t>
-      </w:r>
-      <w:proofErr w:type="spellEnd"/>
-      <w:r>
-        <w:rPr>
-          <w:rFonts w:ascii="Roboto Mono" w:eastAsia="Times New Roman" w:hAnsi="Roboto Mono" w:cs="Courier New"/>
-          <w:color w:val="494949"/>
-          <w:kern w:val="0"/>
-          <w:sz w:val="20"/>
-          <w:szCs w:val="20"/>
-          <w:lang w:eastAsia="en-IN"/>
-          <w14:ligatures w14:val="none"/>
-        </w:rPr>
-        <w:t>/share/nginx/html/index.html</w:t>
+        <w:t xml:space="preserve"> /usr/share/nginx/html/index.html</w:t>
       </w:r>
     </w:p>
     <w:p>
@@ -5052,7 +4988,6 @@
         </w:rPr>
         <w:t> </w:t>
       </w:r>
-      <w:proofErr w:type="spellStart"/>
       <w:r>
         <w:rPr>
           <w:rFonts w:ascii="Roboto Mono" w:eastAsia="Times New Roman" w:hAnsi="Roboto Mono" w:cs="Courier New"/>
@@ -5066,7 +5001,6 @@
         </w:rPr>
         <w:t>nlb-tg</w:t>
       </w:r>
-      <w:proofErr w:type="spellEnd"/>
     </w:p>
     <w:p>
       <w:pPr>
@@ -5184,7 +5118,6 @@
         </w:rPr>
         <w:t> </w:t>
       </w:r>
-      <w:proofErr w:type="spellStart"/>
       <w:r>
         <w:rPr>
           <w:rFonts w:ascii="Roboto Mono" w:eastAsia="Times New Roman" w:hAnsi="Roboto Mono" w:cs="Courier New"/>
@@ -5198,7 +5131,6 @@
         </w:rPr>
         <w:t>nlb-vpc</w:t>
       </w:r>
-      <w:proofErr w:type="spellEnd"/>
     </w:p>
     <w:p>
       <w:pPr>
@@ -5410,7 +5342,6 @@
         </w:rPr>
         <w:t> </w:t>
       </w:r>
-      <w:proofErr w:type="spellStart"/>
       <w:r>
         <w:rPr>
           <w:rFonts w:ascii="Roboto Mono" w:eastAsia="Times New Roman" w:hAnsi="Roboto Mono" w:cs="Courier New"/>
@@ -5422,21 +5353,7 @@
           <w:lang w:eastAsia="en-IN"/>
           <w14:ligatures w14:val="none"/>
         </w:rPr>
-        <w:t>nlb</w:t>
-      </w:r>
-      <w:proofErr w:type="spellEnd"/>
-      <w:r>
-        <w:rPr>
-          <w:rFonts w:ascii="Roboto Mono" w:eastAsia="Times New Roman" w:hAnsi="Roboto Mono" w:cs="Courier New"/>
-          <w:color w:val="404040"/>
-          <w:kern w:val="0"/>
-          <w:sz w:val="21"/>
-          <w:szCs w:val="21"/>
-          <w:shd w:val="clear" w:color="auto" w:fill="ECECEC"/>
-          <w:lang w:eastAsia="en-IN"/>
-          <w14:ligatures w14:val="none"/>
-        </w:rPr>
-        <w:t>-demo</w:t>
+        <w:t>nlb-demo</w:t>
       </w:r>
     </w:p>
     <w:p>
@@ -5535,7 +5452,6 @@
         </w:rPr>
         <w:t>TCP:80 → Forward to </w:t>
       </w:r>
-      <w:proofErr w:type="spellStart"/>
       <w:r>
         <w:rPr>
           <w:rFonts w:ascii="Roboto Mono" w:eastAsia="Times New Roman" w:hAnsi="Roboto Mono" w:cs="Courier New"/>
@@ -5549,7 +5465,6 @@
         </w:rPr>
         <w:t>nlb-tg</w:t>
       </w:r>
-      <w:proofErr w:type="spellEnd"/>
     </w:p>
     <w:p>
       <w:pPr>
@@ -5579,7 +5494,6 @@
         </w:rPr>
         <w:t>TLS:443 → Forward to </w:t>
       </w:r>
-      <w:proofErr w:type="spellStart"/>
       <w:r>
         <w:rPr>
           <w:rFonts w:ascii="Roboto Mono" w:eastAsia="Times New Roman" w:hAnsi="Roboto Mono" w:cs="Courier New"/>
@@ -5593,7 +5507,6 @@
         </w:rPr>
         <w:t>nlb-tg</w:t>
       </w:r>
-      <w:proofErr w:type="spellEnd"/>
       <w:r>
         <w:rPr>
           <w:rFonts w:ascii="Segoe UI" w:eastAsia="Times New Roman" w:hAnsi="Segoe UI" w:cs="Segoe UI"/>
@@ -6327,7 +6240,6 @@
         </w:rPr>
         <w:t xml:space="preserve"> </w:t>
       </w:r>
-      <w:proofErr w:type="spellStart"/>
       <w:r>
         <w:rPr>
           <w:rFonts w:ascii="Roboto Mono" w:eastAsia="Times New Roman" w:hAnsi="Roboto Mono" w:cs="Courier New"/>
@@ -6340,7 +6252,6 @@
         </w:rPr>
         <w:t>i</w:t>
       </w:r>
-      <w:proofErr w:type="spellEnd"/>
       <w:r>
         <w:rPr>
           <w:rFonts w:ascii="Roboto Mono" w:eastAsia="Times New Roman" w:hAnsi="Roboto Mono" w:cs="Courier New"/>
@@ -7955,9 +7866,32 @@
           <w14:ligatures w14:val="none"/>
         </w:rPr>
         <w:lastRenderedPageBreak/>
-        <w:t xml:space="preserve">Q: Does NLB support </w:t>
-      </w:r>
-      <w:proofErr w:type="spellStart"/>
+        <w:t>Q: Does NLB support WebSockets?</w:t>
+      </w:r>
+      <w:r>
+        <w:rPr>
+          <w:rFonts w:ascii="Segoe UI" w:eastAsia="Times New Roman" w:hAnsi="Segoe UI" w:cs="Segoe UI"/>
+          <w:color w:val="404040"/>
+          <w:kern w:val="0"/>
+          <w:lang w:eastAsia="en-IN"/>
+          <w14:ligatures w14:val="none"/>
+        </w:rPr>
+        <w:br/>
+        <w:t>A: Yes, via TCP.</w:t>
+      </w:r>
+    </w:p>
+    <w:p>
+      <w:pPr>
+        <w:shd w:val="clear" w:color="auto" w:fill="FFFFFF"/>
+        <w:spacing w:before="206" w:after="206" w:line="429" w:lineRule="atLeast"/>
+        <w:rPr>
+          <w:rFonts w:ascii="Segoe UI" w:eastAsia="Times New Roman" w:hAnsi="Segoe UI" w:cs="Segoe UI"/>
+          <w:color w:val="404040"/>
+          <w:kern w:val="0"/>
+          <w:lang w:eastAsia="en-IN"/>
+          <w14:ligatures w14:val="none"/>
+        </w:rPr>
+      </w:pPr>
       <w:r>
         <w:rPr>
           <w:rFonts w:ascii="Segoe UI" w:eastAsia="Times New Roman" w:hAnsi="Segoe UI" w:cs="Segoe UI"/>
@@ -7968,9 +7902,19 @@
           <w:lang w:eastAsia="en-IN"/>
           <w14:ligatures w14:val="none"/>
         </w:rPr>
-        <w:t>WebSockets</w:t>
-      </w:r>
-      <w:proofErr w:type="spellEnd"/>
+        <w:t>Q: How to assign static IP to NLB?</w:t>
+      </w:r>
+      <w:r>
+        <w:rPr>
+          <w:rFonts w:ascii="Segoe UI" w:eastAsia="Times New Roman" w:hAnsi="Segoe UI" w:cs="Segoe UI"/>
+          <w:color w:val="404040"/>
+          <w:kern w:val="0"/>
+          <w:lang w:eastAsia="en-IN"/>
+          <w14:ligatures w14:val="none"/>
+        </w:rPr>
+        <w:br/>
+        <w:t>A: Use </w:t>
+      </w:r>
       <w:r>
         <w:rPr>
           <w:rFonts w:ascii="Segoe UI" w:eastAsia="Times New Roman" w:hAnsi="Segoe UI" w:cs="Segoe UI"/>
@@ -7981,18 +7925,96 @@
           <w:lang w:eastAsia="en-IN"/>
           <w14:ligatures w14:val="none"/>
         </w:rPr>
-        <w:t>?</w:t>
-      </w:r>
-      <w:r>
-        <w:rPr>
-          <w:rFonts w:ascii="Segoe UI" w:eastAsia="Times New Roman" w:hAnsi="Segoe UI" w:cs="Segoe UI"/>
-          <w:color w:val="404040"/>
-          <w:kern w:val="0"/>
-          <w:lang w:eastAsia="en-IN"/>
-          <w14:ligatures w14:val="none"/>
-        </w:rPr>
-        <w:br/>
-        <w:t>A: Yes, via TCP.</w:t>
+        <w:t>Elastic IPs</w:t>
+      </w:r>
+      <w:r>
+        <w:rPr>
+          <w:rFonts w:ascii="Segoe UI" w:eastAsia="Times New Roman" w:hAnsi="Segoe UI" w:cs="Segoe UI"/>
+          <w:color w:val="404040"/>
+          <w:kern w:val="0"/>
+          <w:lang w:eastAsia="en-IN"/>
+          <w14:ligatures w14:val="none"/>
+        </w:rPr>
+        <w:t> per AZ.</w:t>
+      </w:r>
+    </w:p>
+    <w:p>
+      <w:pPr>
+        <w:spacing w:before="480" w:after="480" w:line="240" w:lineRule="auto"/>
+        <w:rPr>
+          <w:rFonts w:ascii="Times New Roman" w:eastAsia="Times New Roman" w:hAnsi="Times New Roman" w:cs="Times New Roman"/>
+          <w:kern w:val="0"/>
+          <w:lang w:eastAsia="en-IN"/>
+          <w14:ligatures w14:val="none"/>
+        </w:rPr>
+      </w:pPr>
+      <w:r>
+        <w:rPr>
+          <w:rFonts w:ascii="Times New Roman" w:eastAsia="Times New Roman" w:hAnsi="Times New Roman" w:cs="Times New Roman"/>
+          <w:kern w:val="0"/>
+          <w:lang w:eastAsia="en-IN"/>
+          <w14:ligatures w14:val="none"/>
+        </w:rPr>
+        <w:pict w14:anchorId="34337F47">
+          <v:rect id="_x0000_i1039" style="width:0;height:.75pt" o:hralign="center" o:bullet="t" o:hrstd="t" o:hrnoshade="t" o:hr="t" fillcolor="#404040" stroked="f"/>
+        </w:pict>
+      </w:r>
+    </w:p>
+    <w:p>
+      <w:pPr>
+        <w:shd w:val="clear" w:color="auto" w:fill="FFFFFF"/>
+        <w:spacing w:after="206" w:line="240" w:lineRule="auto"/>
+        <w:outlineLvl w:val="2"/>
+        <w:rPr>
+          <w:rFonts w:ascii="Segoe UI" w:eastAsia="Times New Roman" w:hAnsi="Segoe UI" w:cs="Segoe UI"/>
+          <w:b/>
+          <w:color w:val="196B24" w:themeColor="accent3"/>
+          <w:kern w:val="0"/>
+          <w:sz w:val="27"/>
+          <w:szCs w:val="27"/>
+          <w:lang w:eastAsia="en-IN"/>
+          <w14:textOutline w14:w="0" w14:cap="flat" w14:cmpd="sng" w14:algn="ctr">
+            <w14:noFill/>
+            <w14:prstDash w14:val="solid"/>
+            <w14:round/>
+          </w14:textOutline>
+          <w14:props3d w14:extrusionH="57150" w14:contourW="0" w14:prstMaterial="matte">
+            <w14:bevelT w14:w="63500" w14:h="12700" w14:prst="angle"/>
+            <w14:contourClr>
+              <w14:schemeClr w14:val="bg1">
+                <w14:lumMod w14:val="65000"/>
+              </w14:schemeClr>
+            </w14:contourClr>
+          </w14:props3d>
+          <w14:ligatures w14:val="none"/>
+        </w:rPr>
+      </w:pPr>
+      <w:r>
+        <w:rPr>
+          <w:rFonts w:ascii="Segoe UI" w:eastAsia="Times New Roman" w:hAnsi="Segoe UI" w:cs="Segoe UI"/>
+          <w:b/>
+          <w:bCs/>
+          <w:color w:val="196B24" w:themeColor="accent3"/>
+          <w:kern w:val="0"/>
+          <w:sz w:val="27"/>
+          <w:szCs w:val="27"/>
+          <w:lang w:eastAsia="en-IN"/>
+          <w14:textOutline w14:w="0" w14:cap="flat" w14:cmpd="sng" w14:algn="ctr">
+            <w14:noFill/>
+            <w14:prstDash w14:val="solid"/>
+            <w14:round/>
+          </w14:textOutline>
+          <w14:props3d w14:extrusionH="57150" w14:contourW="0" w14:prstMaterial="matte">
+            <w14:bevelT w14:w="63500" w14:h="12700" w14:prst="angle"/>
+            <w14:contourClr>
+              <w14:schemeClr w14:val="bg1">
+                <w14:lumMod w14:val="65000"/>
+              </w14:schemeClr>
+            </w14:contourClr>
+          </w14:props3d>
+          <w14:ligatures w14:val="none"/>
+        </w:rPr>
+        <w:t>Why We Select Public Subnets for NLB (Even When Instances Are Private)</w:t>
       </w:r>
     </w:p>
     <w:p>
@@ -8010,6 +8032,16 @@
       <w:r>
         <w:rPr>
           <w:rFonts w:ascii="Segoe UI" w:eastAsia="Times New Roman" w:hAnsi="Segoe UI" w:cs="Segoe UI"/>
+          <w:color w:val="404040"/>
+          <w:kern w:val="0"/>
+          <w:lang w:eastAsia="en-IN"/>
+          <w14:ligatures w14:val="none"/>
+        </w:rPr>
+        <w:t>When setting up a </w:t>
+      </w:r>
+      <w:r>
+        <w:rPr>
+          <w:rFonts w:ascii="Segoe UI" w:eastAsia="Times New Roman" w:hAnsi="Segoe UI" w:cs="Segoe UI"/>
           <w:b/>
           <w:bCs/>
           <w:color w:val="404040"/>
@@ -8017,18 +8049,17 @@
           <w:lang w:eastAsia="en-IN"/>
           <w14:ligatures w14:val="none"/>
         </w:rPr>
-        <w:t>Q: How to assign static IP to NLB?</w:t>
-      </w:r>
-      <w:r>
-        <w:rPr>
-          <w:rFonts w:ascii="Segoe UI" w:eastAsia="Times New Roman" w:hAnsi="Segoe UI" w:cs="Segoe UI"/>
-          <w:color w:val="404040"/>
-          <w:kern w:val="0"/>
-          <w:lang w:eastAsia="en-IN"/>
-          <w14:ligatures w14:val="none"/>
-        </w:rPr>
-        <w:br/>
-        <w:t>A: Use </w:t>
+        <w:t>Network Load Balancer (NLB)</w:t>
+      </w:r>
+      <w:r>
+        <w:rPr>
+          <w:rFonts w:ascii="Segoe UI" w:eastAsia="Times New Roman" w:hAnsi="Segoe UI" w:cs="Segoe UI"/>
+          <w:color w:val="404040"/>
+          <w:kern w:val="0"/>
+          <w:lang w:eastAsia="en-IN"/>
+          <w14:ligatures w14:val="none"/>
+        </w:rPr>
+        <w:t>, AWS requires you to </w:t>
       </w:r>
       <w:r>
         <w:rPr>
@@ -8040,17 +8071,522 @@
           <w:lang w:eastAsia="en-IN"/>
           <w14:ligatures w14:val="none"/>
         </w:rPr>
-        <w:t>Elastic IPs</w:t>
-      </w:r>
-      <w:r>
-        <w:rPr>
-          <w:rFonts w:ascii="Segoe UI" w:eastAsia="Times New Roman" w:hAnsi="Segoe UI" w:cs="Segoe UI"/>
-          <w:color w:val="404040"/>
-          <w:kern w:val="0"/>
-          <w:lang w:eastAsia="en-IN"/>
-          <w14:ligatures w14:val="none"/>
-        </w:rPr>
-        <w:t> per AZ.</w:t>
+        <w:t>select public subnets</w:t>
+      </w:r>
+      <w:r>
+        <w:rPr>
+          <w:rFonts w:ascii="Segoe UI" w:eastAsia="Times New Roman" w:hAnsi="Segoe UI" w:cs="Segoe UI"/>
+          <w:color w:val="404040"/>
+          <w:kern w:val="0"/>
+          <w:lang w:eastAsia="en-IN"/>
+          <w14:ligatures w14:val="none"/>
+        </w:rPr>
+        <w:t> for the NLB nodes, even if your backend instances are in </w:t>
+      </w:r>
+      <w:r>
+        <w:rPr>
+          <w:rFonts w:ascii="Segoe UI" w:eastAsia="Times New Roman" w:hAnsi="Segoe UI" w:cs="Segoe UI"/>
+          <w:b/>
+          <w:bCs/>
+          <w:color w:val="404040"/>
+          <w:kern w:val="0"/>
+          <w:lang w:eastAsia="en-IN"/>
+          <w14:ligatures w14:val="none"/>
+        </w:rPr>
+        <w:t>private subnets</w:t>
+      </w:r>
+      <w:r>
+        <w:rPr>
+          <w:rFonts w:ascii="Segoe UI" w:eastAsia="Times New Roman" w:hAnsi="Segoe UI" w:cs="Segoe UI"/>
+          <w:color w:val="404040"/>
+          <w:kern w:val="0"/>
+          <w:lang w:eastAsia="en-IN"/>
+          <w14:ligatures w14:val="none"/>
+        </w:rPr>
+        <w:t>. Here’s why:</w:t>
+      </w:r>
+    </w:p>
+    <w:p>
+      <w:pPr>
+        <w:shd w:val="clear" w:color="auto" w:fill="FFFFFF"/>
+        <w:spacing w:before="274" w:after="206" w:line="240" w:lineRule="auto"/>
+        <w:outlineLvl w:val="1"/>
+        <w:rPr>
+          <w:rFonts w:ascii="Segoe UI" w:eastAsia="Times New Roman" w:hAnsi="Segoe UI" w:cs="Segoe UI"/>
+          <w:color w:val="404040"/>
+          <w:kern w:val="0"/>
+          <w:sz w:val="34"/>
+          <w:szCs w:val="34"/>
+          <w:lang w:eastAsia="en-IN"/>
+          <w14:ligatures w14:val="none"/>
+        </w:rPr>
+      </w:pPr>
+      <w:r>
+        <w:rPr>
+          <w:rFonts w:ascii="Segoe UI" w:eastAsia="Times New Roman" w:hAnsi="Segoe UI" w:cs="Segoe UI"/>
+          <w:b/>
+          <w:bCs/>
+          <w:color w:val="404040"/>
+          <w:kern w:val="0"/>
+          <w:sz w:val="34"/>
+          <w:szCs w:val="34"/>
+          <w:lang w:eastAsia="en-IN"/>
+          <w14:ligatures w14:val="none"/>
+        </w:rPr>
+        <w:t>NLB Needs Public IPs to Accept Internet Traffic</w:t>
+      </w:r>
+    </w:p>
+    <w:p>
+      <w:pPr>
+        <w:numPr>
+          <w:ilvl w:val="0"/>
+          <w:numId w:val="13"/>
+        </w:numPr>
+        <w:shd w:val="clear" w:color="auto" w:fill="FFFFFF"/>
+        <w:spacing w:after="0" w:line="429" w:lineRule="atLeast"/>
+        <w:rPr>
+          <w:rFonts w:ascii="Segoe UI" w:eastAsia="Times New Roman" w:hAnsi="Segoe UI" w:cs="Segoe UI"/>
+          <w:color w:val="404040"/>
+          <w:kern w:val="0"/>
+          <w:lang w:eastAsia="en-IN"/>
+          <w14:ligatures w14:val="none"/>
+        </w:rPr>
+      </w:pPr>
+      <w:r>
+        <w:rPr>
+          <w:rFonts w:ascii="Segoe UI" w:eastAsia="Times New Roman" w:hAnsi="Segoe UI" w:cs="Segoe UI"/>
+          <w:b/>
+          <w:bCs/>
+          <w:color w:val="404040"/>
+          <w:kern w:val="0"/>
+          <w:lang w:eastAsia="en-IN"/>
+          <w14:ligatures w14:val="none"/>
+        </w:rPr>
+        <w:t>NLB operates at Layer 4 (TCP/UDP)</w:t>
+      </w:r>
+      <w:r>
+        <w:rPr>
+          <w:rFonts w:ascii="Segoe UI" w:eastAsia="Times New Roman" w:hAnsi="Segoe UI" w:cs="Segoe UI"/>
+          <w:color w:val="404040"/>
+          <w:kern w:val="0"/>
+          <w:lang w:eastAsia="en-IN"/>
+          <w14:ligatures w14:val="none"/>
+        </w:rPr>
+        <w:t> and </w:t>
+      </w:r>
+      <w:r>
+        <w:rPr>
+          <w:rFonts w:ascii="Segoe UI" w:eastAsia="Times New Roman" w:hAnsi="Segoe UI" w:cs="Segoe UI"/>
+          <w:b/>
+          <w:bCs/>
+          <w:color w:val="404040"/>
+          <w:kern w:val="0"/>
+          <w:lang w:eastAsia="en-IN"/>
+          <w14:ligatures w14:val="none"/>
+        </w:rPr>
+        <w:t>does not perform NAT</w:t>
+      </w:r>
+      <w:r>
+        <w:rPr>
+          <w:rFonts w:ascii="Segoe UI" w:eastAsia="Times New Roman" w:hAnsi="Segoe UI" w:cs="Segoe UI"/>
+          <w:color w:val="404040"/>
+          <w:kern w:val="0"/>
+          <w:lang w:eastAsia="en-IN"/>
+          <w14:ligatures w14:val="none"/>
+        </w:rPr>
+        <w:t> (unlike ALB).</w:t>
+      </w:r>
+    </w:p>
+    <w:p>
+      <w:pPr>
+        <w:numPr>
+          <w:ilvl w:val="0"/>
+          <w:numId w:val="13"/>
+        </w:numPr>
+        <w:shd w:val="clear" w:color="auto" w:fill="FFFFFF"/>
+        <w:spacing w:after="0" w:line="429" w:lineRule="atLeast"/>
+        <w:rPr>
+          <w:rFonts w:ascii="Segoe UI" w:eastAsia="Times New Roman" w:hAnsi="Segoe UI" w:cs="Segoe UI"/>
+          <w:color w:val="404040"/>
+          <w:kern w:val="0"/>
+          <w:lang w:eastAsia="en-IN"/>
+          <w14:ligatures w14:val="none"/>
+        </w:rPr>
+      </w:pPr>
+      <w:r>
+        <w:rPr>
+          <w:rFonts w:ascii="Segoe UI" w:eastAsia="Times New Roman" w:hAnsi="Segoe UI" w:cs="Segoe UI"/>
+          <w:color w:val="404040"/>
+          <w:kern w:val="0"/>
+          <w:lang w:eastAsia="en-IN"/>
+          <w14:ligatures w14:val="none"/>
+        </w:rPr>
+        <w:t>The </w:t>
+      </w:r>
+      <w:r>
+        <w:rPr>
+          <w:rFonts w:ascii="Segoe UI" w:eastAsia="Times New Roman" w:hAnsi="Segoe UI" w:cs="Segoe UI"/>
+          <w:b/>
+          <w:bCs/>
+          <w:color w:val="404040"/>
+          <w:kern w:val="0"/>
+          <w:lang w:eastAsia="en-IN"/>
+          <w14:ligatures w14:val="none"/>
+        </w:rPr>
+        <w:t>NLB nodes themselves must have public IPs</w:t>
+      </w:r>
+      <w:r>
+        <w:rPr>
+          <w:rFonts w:ascii="Segoe UI" w:eastAsia="Times New Roman" w:hAnsi="Segoe UI" w:cs="Segoe UI"/>
+          <w:color w:val="404040"/>
+          <w:kern w:val="0"/>
+          <w:lang w:eastAsia="en-IN"/>
+          <w14:ligatures w14:val="none"/>
+        </w:rPr>
+        <w:t> to accept traffic from the internet.</w:t>
+      </w:r>
+    </w:p>
+    <w:p>
+      <w:pPr>
+        <w:numPr>
+          <w:ilvl w:val="0"/>
+          <w:numId w:val="13"/>
+        </w:numPr>
+        <w:shd w:val="clear" w:color="auto" w:fill="FFFFFF"/>
+        <w:spacing w:after="0" w:line="429" w:lineRule="atLeast"/>
+        <w:rPr>
+          <w:rFonts w:ascii="Segoe UI" w:eastAsia="Times New Roman" w:hAnsi="Segoe UI" w:cs="Segoe UI"/>
+          <w:color w:val="404040"/>
+          <w:kern w:val="0"/>
+          <w:lang w:eastAsia="en-IN"/>
+          <w14:ligatures w14:val="none"/>
+        </w:rPr>
+      </w:pPr>
+      <w:r>
+        <w:rPr>
+          <w:rFonts w:ascii="Segoe UI" w:eastAsia="Times New Roman" w:hAnsi="Segoe UI" w:cs="Segoe UI"/>
+          <w:color w:val="404040"/>
+          <w:kern w:val="0"/>
+          <w:lang w:eastAsia="en-IN"/>
+          <w14:ligatures w14:val="none"/>
+        </w:rPr>
+        <w:t>The </w:t>
+      </w:r>
+      <w:r>
+        <w:rPr>
+          <w:rFonts w:ascii="Segoe UI" w:eastAsia="Times New Roman" w:hAnsi="Segoe UI" w:cs="Segoe UI"/>
+          <w:b/>
+          <w:bCs/>
+          <w:color w:val="404040"/>
+          <w:kern w:val="0"/>
+          <w:lang w:eastAsia="en-IN"/>
+          <w14:ligatures w14:val="none"/>
+        </w:rPr>
+        <w:t>backend instances (EC2)</w:t>
+      </w:r>
+      <w:r>
+        <w:rPr>
+          <w:rFonts w:ascii="Segoe UI" w:eastAsia="Times New Roman" w:hAnsi="Segoe UI" w:cs="Segoe UI"/>
+          <w:color w:val="404040"/>
+          <w:kern w:val="0"/>
+          <w:lang w:eastAsia="en-IN"/>
+          <w14:ligatures w14:val="none"/>
+        </w:rPr>
+        <w:t> can remain private (no public IPs).</w:t>
+      </w:r>
+    </w:p>
+    <w:p>
+      <w:pPr>
+        <w:shd w:val="clear" w:color="auto" w:fill="FFFFFF"/>
+        <w:spacing w:before="274" w:after="206" w:line="240" w:lineRule="auto"/>
+        <w:outlineLvl w:val="2"/>
+        <w:rPr>
+          <w:rFonts w:ascii="Segoe UI" w:eastAsia="Times New Roman" w:hAnsi="Segoe UI" w:cs="Segoe UI"/>
+          <w:color w:val="404040"/>
+          <w:kern w:val="0"/>
+          <w:sz w:val="27"/>
+          <w:szCs w:val="27"/>
+          <w:lang w:eastAsia="en-IN"/>
+          <w14:ligatures w14:val="none"/>
+        </w:rPr>
+      </w:pPr>
+      <w:r>
+        <w:rPr>
+          <w:rFonts w:ascii="Segoe UI" w:eastAsia="Times New Roman" w:hAnsi="Segoe UI" w:cs="Segoe UI"/>
+          <w:b/>
+          <w:bCs/>
+          <w:color w:val="404040"/>
+          <w:kern w:val="0"/>
+          <w:sz w:val="27"/>
+          <w:szCs w:val="27"/>
+          <w:lang w:eastAsia="en-IN"/>
+          <w14:ligatures w14:val="none"/>
+        </w:rPr>
+        <w:t>How Traffic Flows:</w:t>
+      </w:r>
+    </w:p>
+    <w:p>
+      <w:pPr>
+        <w:shd w:val="clear" w:color="auto" w:fill="FFFFFF"/>
+        <w:spacing w:after="0" w:line="375" w:lineRule="atLeast"/>
+        <w:rPr>
+          <w:rFonts w:ascii="Segoe UI" w:eastAsia="Times New Roman" w:hAnsi="Segoe UI" w:cs="Segoe UI"/>
+          <w:color w:val="525252"/>
+          <w:kern w:val="0"/>
+          <w:sz w:val="20"/>
+          <w:szCs w:val="20"/>
+          <w:lang w:eastAsia="en-IN"/>
+          <w14:ligatures w14:val="none"/>
+        </w:rPr>
+      </w:pPr>
+      <w:r>
+        <w:rPr>
+          <w:rFonts w:ascii="Segoe UI" w:eastAsia="Times New Roman" w:hAnsi="Segoe UI" w:cs="Segoe UI"/>
+          <w:color w:val="525252"/>
+          <w:kern w:val="0"/>
+          <w:lang w:eastAsia="en-IN"/>
+          <w14:ligatures w14:val="none"/>
+        </w:rPr>
+        <w:t>Copy</w:t>
+      </w:r>
+    </w:p>
+    <w:p>
+      <w:pPr>
+        <w:shd w:val="clear" w:color="auto" w:fill="FFFFFF"/>
+        <w:spacing w:after="0" w:line="315" w:lineRule="atLeast"/>
+        <w:rPr>
+          <w:rFonts w:ascii="Segoe UI" w:eastAsia="Times New Roman" w:hAnsi="Segoe UI" w:cs="Segoe UI"/>
+          <w:color w:val="525252"/>
+          <w:kern w:val="0"/>
+          <w:sz w:val="20"/>
+          <w:szCs w:val="20"/>
+          <w:lang w:eastAsia="en-IN"/>
+          <w14:ligatures w14:val="none"/>
+        </w:rPr>
+      </w:pPr>
+      <w:r>
+        <w:rPr>
+          <w:rFonts w:ascii="Segoe UI" w:eastAsia="Times New Roman" w:hAnsi="Segoe UI" w:cs="Segoe UI"/>
+          <w:color w:val="525252"/>
+          <w:kern w:val="0"/>
+          <w:lang w:eastAsia="en-IN"/>
+          <w14:ligatures w14:val="none"/>
+        </w:rPr>
+        <w:t>Download</w:t>
+      </w:r>
+    </w:p>
+    <w:p>
+      <w:pPr>
+        <w:shd w:val="clear" w:color="auto" w:fill="FAFAFA"/>
+        <w:tabs>
+          <w:tab w:val="left" w:pos="916"/>
+          <w:tab w:val="left" w:pos="1832"/>
+          <w:tab w:val="left" w:pos="2748"/>
+          <w:tab w:val="left" w:pos="3664"/>
+          <w:tab w:val="left" w:pos="4580"/>
+          <w:tab w:val="left" w:pos="5496"/>
+          <w:tab w:val="left" w:pos="6412"/>
+          <w:tab w:val="left" w:pos="7328"/>
+          <w:tab w:val="left" w:pos="8244"/>
+          <w:tab w:val="left" w:pos="9160"/>
+          <w:tab w:val="left" w:pos="10076"/>
+          <w:tab w:val="left" w:pos="10992"/>
+          <w:tab w:val="left" w:pos="11908"/>
+          <w:tab w:val="left" w:pos="12824"/>
+          <w:tab w:val="left" w:pos="13740"/>
+          <w:tab w:val="left" w:pos="14656"/>
+        </w:tabs>
+        <w:wordWrap w:val="0"/>
+        <w:spacing w:line="302" w:lineRule="atLeast"/>
+        <w:rPr>
+          <w:rFonts w:ascii="Roboto Mono" w:eastAsia="Times New Roman" w:hAnsi="Roboto Mono" w:cs="Courier New"/>
+          <w:color w:val="494949"/>
+          <w:kern w:val="0"/>
+          <w:sz w:val="20"/>
+          <w:szCs w:val="20"/>
+          <w:lang w:eastAsia="en-IN"/>
+          <w14:ligatures w14:val="none"/>
+        </w:rPr>
+      </w:pPr>
+      <w:r>
+        <w:rPr>
+          <w:rFonts w:ascii="Roboto Mono" w:eastAsia="Times New Roman" w:hAnsi="Roboto Mono" w:cs="Courier New"/>
+          <w:color w:val="494949"/>
+          <w:kern w:val="0"/>
+          <w:sz w:val="20"/>
+          <w:szCs w:val="20"/>
+          <w:lang w:eastAsia="en-IN"/>
+          <w14:ligatures w14:val="none"/>
+        </w:rPr>
+        <w:t xml:space="preserve">Internet User </w:t>
+      </w:r>
+      <w:r>
+        <w:rPr>
+          <w:rFonts w:ascii="Courier New" w:eastAsia="Times New Roman" w:hAnsi="Courier New" w:cs="Courier New"/>
+          <w:color w:val="494949"/>
+          <w:kern w:val="0"/>
+          <w:sz w:val="20"/>
+          <w:szCs w:val="20"/>
+          <w:lang w:eastAsia="en-IN"/>
+          <w14:ligatures w14:val="none"/>
+        </w:rPr>
+        <w:t>→</w:t>
+      </w:r>
+      <w:r>
+        <w:rPr>
+          <w:rFonts w:ascii="Roboto Mono" w:eastAsia="Times New Roman" w:hAnsi="Roboto Mono" w:cs="Courier New"/>
+          <w:color w:val="494949"/>
+          <w:kern w:val="0"/>
+          <w:sz w:val="20"/>
+          <w:szCs w:val="20"/>
+          <w:lang w:eastAsia="en-IN"/>
+          <w14:ligatures w14:val="none"/>
+        </w:rPr>
+        <w:t xml:space="preserve"> NLB (Public Subnet) </w:t>
+      </w:r>
+      <w:r>
+        <w:rPr>
+          <w:rFonts w:ascii="Courier New" w:eastAsia="Times New Roman" w:hAnsi="Courier New" w:cs="Courier New"/>
+          <w:color w:val="494949"/>
+          <w:kern w:val="0"/>
+          <w:sz w:val="20"/>
+          <w:szCs w:val="20"/>
+          <w:lang w:eastAsia="en-IN"/>
+          <w14:ligatures w14:val="none"/>
+        </w:rPr>
+        <w:t>→</w:t>
+      </w:r>
+      <w:r>
+        <w:rPr>
+          <w:rFonts w:ascii="Roboto Mono" w:eastAsia="Times New Roman" w:hAnsi="Roboto Mono" w:cs="Courier New"/>
+          <w:color w:val="494949"/>
+          <w:kern w:val="0"/>
+          <w:sz w:val="20"/>
+          <w:szCs w:val="20"/>
+          <w:lang w:eastAsia="en-IN"/>
+          <w14:ligatures w14:val="none"/>
+        </w:rPr>
+        <w:t xml:space="preserve"> Private EC2 Instances</w:t>
+      </w:r>
+    </w:p>
+    <w:p>
+      <w:pPr>
+        <w:numPr>
+          <w:ilvl w:val="0"/>
+          <w:numId w:val="14"/>
+        </w:numPr>
+        <w:shd w:val="clear" w:color="auto" w:fill="FFFFFF"/>
+        <w:spacing w:after="0" w:line="429" w:lineRule="atLeast"/>
+        <w:rPr>
+          <w:rFonts w:ascii="Segoe UI" w:eastAsia="Times New Roman" w:hAnsi="Segoe UI" w:cs="Segoe UI"/>
+          <w:color w:val="404040"/>
+          <w:kern w:val="0"/>
+          <w:lang w:eastAsia="en-IN"/>
+          <w14:ligatures w14:val="none"/>
+        </w:rPr>
+      </w:pPr>
+      <w:r>
+        <w:rPr>
+          <w:rFonts w:ascii="Segoe UI" w:eastAsia="Times New Roman" w:hAnsi="Segoe UI" w:cs="Segoe UI"/>
+          <w:color w:val="404040"/>
+          <w:kern w:val="0"/>
+          <w:lang w:eastAsia="en-IN"/>
+          <w14:ligatures w14:val="none"/>
+        </w:rPr>
+        <w:t>The </w:t>
+      </w:r>
+      <w:r>
+        <w:rPr>
+          <w:rFonts w:ascii="Segoe UI" w:eastAsia="Times New Roman" w:hAnsi="Segoe UI" w:cs="Segoe UI"/>
+          <w:b/>
+          <w:bCs/>
+          <w:color w:val="404040"/>
+          <w:kern w:val="0"/>
+          <w:lang w:eastAsia="en-IN"/>
+          <w14:ligatures w14:val="none"/>
+        </w:rPr>
+        <w:t>NLB nodes</w:t>
+      </w:r>
+      <w:r>
+        <w:rPr>
+          <w:rFonts w:ascii="Segoe UI" w:eastAsia="Times New Roman" w:hAnsi="Segoe UI" w:cs="Segoe UI"/>
+          <w:color w:val="404040"/>
+          <w:kern w:val="0"/>
+          <w:lang w:eastAsia="en-IN"/>
+          <w14:ligatures w14:val="none"/>
+        </w:rPr>
+        <w:t> act as the entry point.</w:t>
+      </w:r>
+    </w:p>
+    <w:p>
+      <w:pPr>
+        <w:numPr>
+          <w:ilvl w:val="0"/>
+          <w:numId w:val="14"/>
+        </w:numPr>
+        <w:shd w:val="clear" w:color="auto" w:fill="FFFFFF"/>
+        <w:spacing w:after="0" w:line="429" w:lineRule="atLeast"/>
+        <w:rPr>
+          <w:rFonts w:ascii="Segoe UI" w:eastAsia="Times New Roman" w:hAnsi="Segoe UI" w:cs="Segoe UI"/>
+          <w:color w:val="404040"/>
+          <w:kern w:val="0"/>
+          <w:lang w:eastAsia="en-IN"/>
+          <w14:ligatures w14:val="none"/>
+        </w:rPr>
+      </w:pPr>
+      <w:r>
+        <w:rPr>
+          <w:rFonts w:ascii="Segoe UI" w:eastAsia="Times New Roman" w:hAnsi="Segoe UI" w:cs="Segoe UI"/>
+          <w:color w:val="404040"/>
+          <w:kern w:val="0"/>
+          <w:lang w:eastAsia="en-IN"/>
+          <w14:ligatures w14:val="none"/>
+        </w:rPr>
+        <w:t>They </w:t>
+      </w:r>
+      <w:r>
+        <w:rPr>
+          <w:rFonts w:ascii="Segoe UI" w:eastAsia="Times New Roman" w:hAnsi="Segoe UI" w:cs="Segoe UI"/>
+          <w:b/>
+          <w:bCs/>
+          <w:color w:val="404040"/>
+          <w:kern w:val="0"/>
+          <w:lang w:eastAsia="en-IN"/>
+          <w14:ligatures w14:val="none"/>
+        </w:rPr>
+        <w:t>forward traffic</w:t>
+      </w:r>
+      <w:r>
+        <w:rPr>
+          <w:rFonts w:ascii="Segoe UI" w:eastAsia="Times New Roman" w:hAnsi="Segoe UI" w:cs="Segoe UI"/>
+          <w:color w:val="404040"/>
+          <w:kern w:val="0"/>
+          <w:lang w:eastAsia="en-IN"/>
+          <w14:ligatures w14:val="none"/>
+        </w:rPr>
+        <w:t> to private instances via </w:t>
+      </w:r>
+      <w:r>
+        <w:rPr>
+          <w:rFonts w:ascii="Segoe UI" w:eastAsia="Times New Roman" w:hAnsi="Segoe UI" w:cs="Segoe UI"/>
+          <w:b/>
+          <w:bCs/>
+          <w:color w:val="404040"/>
+          <w:kern w:val="0"/>
+          <w:lang w:eastAsia="en-IN"/>
+          <w14:ligatures w14:val="none"/>
+        </w:rPr>
+        <w:t>private IPs</w:t>
+      </w:r>
+      <w:r>
+        <w:rPr>
+          <w:rFonts w:ascii="Segoe UI" w:eastAsia="Times New Roman" w:hAnsi="Segoe UI" w:cs="Segoe UI"/>
+          <w:color w:val="404040"/>
+          <w:kern w:val="0"/>
+          <w:lang w:eastAsia="en-IN"/>
+          <w14:ligatures w14:val="none"/>
+        </w:rPr>
+        <w:t>.</w:t>
       </w:r>
     </w:p>
     <w:p>
@@ -8063,17 +8599,6 @@
           <w14:ligatures w14:val="none"/>
         </w:rPr>
       </w:pPr>
-      <w:r>
-        <w:rPr>
-          <w:rFonts w:ascii="Times New Roman" w:eastAsia="Times New Roman" w:hAnsi="Times New Roman" w:cs="Times New Roman"/>
-          <w:kern w:val="0"/>
-          <w:lang w:eastAsia="en-IN"/>
-          <w14:ligatures w14:val="none"/>
-        </w:rPr>
-        <w:pict w14:anchorId="34337F47">
-          <v:rect id="_x0000_i1039" style="width:0;height:.75pt" o:hralign="center" o:hrstd="t" o:hrnoshade="t" o:hr="t" fillcolor="#404040" stroked="f"/>
-        </w:pict>
-      </w:r>
     </w:p>
     <w:sectPr>
       <w:pgSz w:w="11906" w:h="16838"/>
@@ -8693,6 +9218,155 @@
     </w:lvl>
   </w:abstractNum>
   <w:abstractNum w:abstractNumId="5" w15:restartNumberingAfterBreak="0">
+    <w:nsid w:val="1E2072A3"/>
+    <w:multiLevelType w:val="multilevel"/>
+    <w:tmpl w:val="6E0AF276"/>
+    <w:lvl w:ilvl="0">
+      <w:start w:val="1"/>
+      <w:numFmt w:val="bullet"/>
+      <w:lvlText w:val=""/>
+      <w:lvlJc w:val="left"/>
+      <w:pPr>
+        <w:tabs>
+          <w:tab w:val="num" w:pos="720"/>
+        </w:tabs>
+        <w:ind w:left="720" w:hanging="360"/>
+      </w:pPr>
+      <w:rPr>
+        <w:rFonts w:ascii="Symbol" w:hAnsi="Symbol" w:hint="default"/>
+        <w:sz w:val="20"/>
+      </w:rPr>
+    </w:lvl>
+    <w:lvl w:ilvl="1" w:tentative="1">
+      <w:start w:val="1"/>
+      <w:numFmt w:val="bullet"/>
+      <w:lvlText w:val="o"/>
+      <w:lvlJc w:val="left"/>
+      <w:pPr>
+        <w:tabs>
+          <w:tab w:val="num" w:pos="1440"/>
+        </w:tabs>
+        <w:ind w:left="1440" w:hanging="360"/>
+      </w:pPr>
+      <w:rPr>
+        <w:rFonts w:ascii="Courier New" w:hAnsi="Courier New" w:hint="default"/>
+        <w:sz w:val="20"/>
+      </w:rPr>
+    </w:lvl>
+    <w:lvl w:ilvl="2" w:tentative="1">
+      <w:start w:val="1"/>
+      <w:numFmt w:val="bullet"/>
+      <w:lvlText w:val=""/>
+      <w:lvlJc w:val="left"/>
+      <w:pPr>
+        <w:tabs>
+          <w:tab w:val="num" w:pos="2160"/>
+        </w:tabs>
+        <w:ind w:left="2160" w:hanging="360"/>
+      </w:pPr>
+      <w:rPr>
+        <w:rFonts w:ascii="Wingdings" w:hAnsi="Wingdings" w:hint="default"/>
+        <w:sz w:val="20"/>
+      </w:rPr>
+    </w:lvl>
+    <w:lvl w:ilvl="3" w:tentative="1">
+      <w:start w:val="1"/>
+      <w:numFmt w:val="bullet"/>
+      <w:lvlText w:val=""/>
+      <w:lvlJc w:val="left"/>
+      <w:pPr>
+        <w:tabs>
+          <w:tab w:val="num" w:pos="2880"/>
+        </w:tabs>
+        <w:ind w:left="2880" w:hanging="360"/>
+      </w:pPr>
+      <w:rPr>
+        <w:rFonts w:ascii="Wingdings" w:hAnsi="Wingdings" w:hint="default"/>
+        <w:sz w:val="20"/>
+      </w:rPr>
+    </w:lvl>
+    <w:lvl w:ilvl="4" w:tentative="1">
+      <w:start w:val="1"/>
+      <w:numFmt w:val="bullet"/>
+      <w:lvlText w:val=""/>
+      <w:lvlJc w:val="left"/>
+      <w:pPr>
+        <w:tabs>
+          <w:tab w:val="num" w:pos="3600"/>
+        </w:tabs>
+        <w:ind w:left="3600" w:hanging="360"/>
+      </w:pPr>
+      <w:rPr>
+        <w:rFonts w:ascii="Wingdings" w:hAnsi="Wingdings" w:hint="default"/>
+        <w:sz w:val="20"/>
+      </w:rPr>
+    </w:lvl>
+    <w:lvl w:ilvl="5" w:tentative="1">
+      <w:start w:val="1"/>
+      <w:numFmt w:val="bullet"/>
+      <w:lvlText w:val=""/>
+      <w:lvlJc w:val="left"/>
+      <w:pPr>
+        <w:tabs>
+          <w:tab w:val="num" w:pos="4320"/>
+        </w:tabs>
+        <w:ind w:left="4320" w:hanging="360"/>
+      </w:pPr>
+      <w:rPr>
+        <w:rFonts w:ascii="Wingdings" w:hAnsi="Wingdings" w:hint="default"/>
+        <w:sz w:val="20"/>
+      </w:rPr>
+    </w:lvl>
+    <w:lvl w:ilvl="6" w:tentative="1">
+      <w:start w:val="1"/>
+      <w:numFmt w:val="bullet"/>
+      <w:lvlText w:val=""/>
+      <w:lvlJc w:val="left"/>
+      <w:pPr>
+        <w:tabs>
+          <w:tab w:val="num" w:pos="5040"/>
+        </w:tabs>
+        <w:ind w:left="5040" w:hanging="360"/>
+      </w:pPr>
+      <w:rPr>
+        <w:rFonts w:ascii="Wingdings" w:hAnsi="Wingdings" w:hint="default"/>
+        <w:sz w:val="20"/>
+      </w:rPr>
+    </w:lvl>
+    <w:lvl w:ilvl="7" w:tentative="1">
+      <w:start w:val="1"/>
+      <w:numFmt w:val="bullet"/>
+      <w:lvlText w:val=""/>
+      <w:lvlJc w:val="left"/>
+      <w:pPr>
+        <w:tabs>
+          <w:tab w:val="num" w:pos="5760"/>
+        </w:tabs>
+        <w:ind w:left="5760" w:hanging="360"/>
+      </w:pPr>
+      <w:rPr>
+        <w:rFonts w:ascii="Wingdings" w:hAnsi="Wingdings" w:hint="default"/>
+        <w:sz w:val="20"/>
+      </w:rPr>
+    </w:lvl>
+    <w:lvl w:ilvl="8" w:tentative="1">
+      <w:start w:val="1"/>
+      <w:numFmt w:val="bullet"/>
+      <w:lvlText w:val=""/>
+      <w:lvlJc w:val="left"/>
+      <w:pPr>
+        <w:tabs>
+          <w:tab w:val="num" w:pos="6480"/>
+        </w:tabs>
+        <w:ind w:left="6480" w:hanging="360"/>
+      </w:pPr>
+      <w:rPr>
+        <w:rFonts w:ascii="Wingdings" w:hAnsi="Wingdings" w:hint="default"/>
+        <w:sz w:val="20"/>
+      </w:rPr>
+    </w:lvl>
+  </w:abstractNum>
+  <w:abstractNum w:abstractNumId="6" w15:restartNumberingAfterBreak="0">
     <w:nsid w:val="2A4B2EE3"/>
     <w:multiLevelType w:val="multilevel"/>
     <w:tmpl w:val="CF84B324"/>
@@ -8809,7 +9483,7 @@
       </w:pPr>
     </w:lvl>
   </w:abstractNum>
-  <w:abstractNum w:abstractNumId="6" w15:restartNumberingAfterBreak="0">
+  <w:abstractNum w:abstractNumId="7" w15:restartNumberingAfterBreak="0">
     <w:nsid w:val="2E702A71"/>
     <w:multiLevelType w:val="multilevel"/>
     <w:tmpl w:val="E19E087A"/>
@@ -8922,7 +9596,7 @@
       </w:pPr>
     </w:lvl>
   </w:abstractNum>
-  <w:abstractNum w:abstractNumId="7" w15:restartNumberingAfterBreak="0">
+  <w:abstractNum w:abstractNumId="8" w15:restartNumberingAfterBreak="0">
     <w:nsid w:val="44D7260A"/>
     <w:multiLevelType w:val="multilevel"/>
     <w:tmpl w:val="FCF4B592"/>
@@ -9039,7 +9713,7 @@
       </w:pPr>
     </w:lvl>
   </w:abstractNum>
-  <w:abstractNum w:abstractNumId="8" w15:restartNumberingAfterBreak="0">
+  <w:abstractNum w:abstractNumId="9" w15:restartNumberingAfterBreak="0">
     <w:nsid w:val="4C1D2935"/>
     <w:multiLevelType w:val="multilevel"/>
     <w:tmpl w:val="28C2192E"/>
@@ -9160,7 +9834,7 @@
       </w:pPr>
     </w:lvl>
   </w:abstractNum>
-  <w:abstractNum w:abstractNumId="9" w15:restartNumberingAfterBreak="0">
+  <w:abstractNum w:abstractNumId="10" w15:restartNumberingAfterBreak="0">
     <w:nsid w:val="51C24966"/>
     <w:multiLevelType w:val="multilevel"/>
     <w:tmpl w:val="2F343E6C"/>
@@ -9277,7 +9951,156 @@
       </w:pPr>
     </w:lvl>
   </w:abstractNum>
-  <w:abstractNum w:abstractNumId="10" w15:restartNumberingAfterBreak="0">
+  <w:abstractNum w:abstractNumId="11" w15:restartNumberingAfterBreak="0">
+    <w:nsid w:val="53D84F02"/>
+    <w:multiLevelType w:val="multilevel"/>
+    <w:tmpl w:val="90628BF4"/>
+    <w:lvl w:ilvl="0">
+      <w:start w:val="1"/>
+      <w:numFmt w:val="bullet"/>
+      <w:lvlText w:val=""/>
+      <w:lvlJc w:val="left"/>
+      <w:pPr>
+        <w:tabs>
+          <w:tab w:val="num" w:pos="720"/>
+        </w:tabs>
+        <w:ind w:left="720" w:hanging="360"/>
+      </w:pPr>
+      <w:rPr>
+        <w:rFonts w:ascii="Symbol" w:hAnsi="Symbol" w:hint="default"/>
+        <w:sz w:val="20"/>
+      </w:rPr>
+    </w:lvl>
+    <w:lvl w:ilvl="1" w:tentative="1">
+      <w:start w:val="1"/>
+      <w:numFmt w:val="bullet"/>
+      <w:lvlText w:val="o"/>
+      <w:lvlJc w:val="left"/>
+      <w:pPr>
+        <w:tabs>
+          <w:tab w:val="num" w:pos="1440"/>
+        </w:tabs>
+        <w:ind w:left="1440" w:hanging="360"/>
+      </w:pPr>
+      <w:rPr>
+        <w:rFonts w:ascii="Courier New" w:hAnsi="Courier New" w:hint="default"/>
+        <w:sz w:val="20"/>
+      </w:rPr>
+    </w:lvl>
+    <w:lvl w:ilvl="2" w:tentative="1">
+      <w:start w:val="1"/>
+      <w:numFmt w:val="bullet"/>
+      <w:lvlText w:val=""/>
+      <w:lvlJc w:val="left"/>
+      <w:pPr>
+        <w:tabs>
+          <w:tab w:val="num" w:pos="2160"/>
+        </w:tabs>
+        <w:ind w:left="2160" w:hanging="360"/>
+      </w:pPr>
+      <w:rPr>
+        <w:rFonts w:ascii="Wingdings" w:hAnsi="Wingdings" w:hint="default"/>
+        <w:sz w:val="20"/>
+      </w:rPr>
+    </w:lvl>
+    <w:lvl w:ilvl="3" w:tentative="1">
+      <w:start w:val="1"/>
+      <w:numFmt w:val="bullet"/>
+      <w:lvlText w:val=""/>
+      <w:lvlJc w:val="left"/>
+      <w:pPr>
+        <w:tabs>
+          <w:tab w:val="num" w:pos="2880"/>
+        </w:tabs>
+        <w:ind w:left="2880" w:hanging="360"/>
+      </w:pPr>
+      <w:rPr>
+        <w:rFonts w:ascii="Wingdings" w:hAnsi="Wingdings" w:hint="default"/>
+        <w:sz w:val="20"/>
+      </w:rPr>
+    </w:lvl>
+    <w:lvl w:ilvl="4" w:tentative="1">
+      <w:start w:val="1"/>
+      <w:numFmt w:val="bullet"/>
+      <w:lvlText w:val=""/>
+      <w:lvlJc w:val="left"/>
+      <w:pPr>
+        <w:tabs>
+          <w:tab w:val="num" w:pos="3600"/>
+        </w:tabs>
+        <w:ind w:left="3600" w:hanging="360"/>
+      </w:pPr>
+      <w:rPr>
+        <w:rFonts w:ascii="Wingdings" w:hAnsi="Wingdings" w:hint="default"/>
+        <w:sz w:val="20"/>
+      </w:rPr>
+    </w:lvl>
+    <w:lvl w:ilvl="5" w:tentative="1">
+      <w:start w:val="1"/>
+      <w:numFmt w:val="bullet"/>
+      <w:lvlText w:val=""/>
+      <w:lvlJc w:val="left"/>
+      <w:pPr>
+        <w:tabs>
+          <w:tab w:val="num" w:pos="4320"/>
+        </w:tabs>
+        <w:ind w:left="4320" w:hanging="360"/>
+      </w:pPr>
+      <w:rPr>
+        <w:rFonts w:ascii="Wingdings" w:hAnsi="Wingdings" w:hint="default"/>
+        <w:sz w:val="20"/>
+      </w:rPr>
+    </w:lvl>
+    <w:lvl w:ilvl="6" w:tentative="1">
+      <w:start w:val="1"/>
+      <w:numFmt w:val="bullet"/>
+      <w:lvlText w:val=""/>
+      <w:lvlJc w:val="left"/>
+      <w:pPr>
+        <w:tabs>
+          <w:tab w:val="num" w:pos="5040"/>
+        </w:tabs>
+        <w:ind w:left="5040" w:hanging="360"/>
+      </w:pPr>
+      <w:rPr>
+        <w:rFonts w:ascii="Wingdings" w:hAnsi="Wingdings" w:hint="default"/>
+        <w:sz w:val="20"/>
+      </w:rPr>
+    </w:lvl>
+    <w:lvl w:ilvl="7" w:tentative="1">
+      <w:start w:val="1"/>
+      <w:numFmt w:val="bullet"/>
+      <w:lvlText w:val=""/>
+      <w:lvlJc w:val="left"/>
+      <w:pPr>
+        <w:tabs>
+          <w:tab w:val="num" w:pos="5760"/>
+        </w:tabs>
+        <w:ind w:left="5760" w:hanging="360"/>
+      </w:pPr>
+      <w:rPr>
+        <w:rFonts w:ascii="Wingdings" w:hAnsi="Wingdings" w:hint="default"/>
+        <w:sz w:val="20"/>
+      </w:rPr>
+    </w:lvl>
+    <w:lvl w:ilvl="8" w:tentative="1">
+      <w:start w:val="1"/>
+      <w:numFmt w:val="bullet"/>
+      <w:lvlText w:val=""/>
+      <w:lvlJc w:val="left"/>
+      <w:pPr>
+        <w:tabs>
+          <w:tab w:val="num" w:pos="6480"/>
+        </w:tabs>
+        <w:ind w:left="6480" w:hanging="360"/>
+      </w:pPr>
+      <w:rPr>
+        <w:rFonts w:ascii="Wingdings" w:hAnsi="Wingdings" w:hint="default"/>
+        <w:sz w:val="20"/>
+      </w:rPr>
+    </w:lvl>
+  </w:abstractNum>
+  <w:abstractNum w:abstractNumId="12" w15:restartNumberingAfterBreak="0">
     <w:nsid w:val="5A925DD3"/>
     <w:multiLevelType w:val="multilevel"/>
     <w:tmpl w:val="7DE40C44"/>
@@ -9390,7 +10213,7 @@
       </w:pPr>
     </w:lvl>
   </w:abstractNum>
-  <w:abstractNum w:abstractNumId="11" w15:restartNumberingAfterBreak="0">
+  <w:abstractNum w:abstractNumId="13" w15:restartNumberingAfterBreak="0">
     <w:nsid w:val="7E2B17CD"/>
     <w:multiLevelType w:val="multilevel"/>
     <w:tmpl w:val="94785002"/>
@@ -9549,31 +10372,37 @@
     <w:abstractNumId w:val="2"/>
   </w:num>
   <w:num w:numId="4" w16cid:durableId="670647458">
+    <w:abstractNumId w:val="8"/>
+  </w:num>
+  <w:num w:numId="5" w16cid:durableId="1162160790">
     <w:abstractNumId w:val="7"/>
   </w:num>
-  <w:num w:numId="5" w16cid:durableId="1162160790">
+  <w:num w:numId="6" w16cid:durableId="1630933664">
+    <w:abstractNumId w:val="13"/>
+  </w:num>
+  <w:num w:numId="7" w16cid:durableId="2028602182">
     <w:abstractNumId w:val="6"/>
   </w:num>
-  <w:num w:numId="6" w16cid:durableId="1630933664">
-    <w:abstractNumId w:val="11"/>
-  </w:num>
-  <w:num w:numId="7" w16cid:durableId="2028602182">
-    <w:abstractNumId w:val="5"/>
-  </w:num>
   <w:num w:numId="8" w16cid:durableId="814613921">
-    <w:abstractNumId w:val="8"/>
+    <w:abstractNumId w:val="9"/>
   </w:num>
   <w:num w:numId="9" w16cid:durableId="704136628">
     <w:abstractNumId w:val="4"/>
   </w:num>
   <w:num w:numId="10" w16cid:durableId="477309108">
-    <w:abstractNumId w:val="9"/>
+    <w:abstractNumId w:val="10"/>
   </w:num>
   <w:num w:numId="11" w16cid:durableId="2001424326">
-    <w:abstractNumId w:val="10"/>
+    <w:abstractNumId w:val="12"/>
   </w:num>
   <w:num w:numId="12" w16cid:durableId="1558855778">
     <w:abstractNumId w:val="1"/>
+  </w:num>
+  <w:num w:numId="13" w16cid:durableId="572353501">
+    <w:abstractNumId w:val="5"/>
+  </w:num>
+  <w:num w:numId="14" w16cid:durableId="1229193613">
+    <w:abstractNumId w:val="11"/>
   </w:num>
 </w:numbering>
 </file>
@@ -10593,6 +11422,11 @@
     <w:basedOn w:val="DefaultParagraphFont"/>
     <w:rsid w:val="00280FA0"/>
   </w:style>
+  <w:style w:type="character" w:customStyle="1" w:styleId="code-info-button-text">
+    <w:name w:val="code-info-button-text"/>
+    <w:basedOn w:val="DefaultParagraphFont"/>
+    <w:rsid w:val="006F3FF5"/>
+  </w:style>
 </w:styles>
 </file>
 

</xml_diff>